<commit_message>
Update Activity #2-Part-II and #3.docx
</commit_message>
<xml_diff>
--- a/Activity #2-Part-II and #3.docx
+++ b/Activity #2-Part-II and #3.docx
@@ -51,29 +51,7 @@
           <w:sz w:val="20"/>
           <w:szCs w:val="20"/>
         </w:rPr>
-        <w:t>Label each point (a)…(l) in the Roofline model (below) with the variant (</w:t>
-      </w:r>
-      <w:proofErr w:type="gramStart"/>
-      <w:r>
-        <w:rPr>
-          <w:rFonts w:ascii="Aptos" w:eastAsia="Aptos" w:hAnsi="Aptos" w:cs="Aptos"/>
-          <w:i/>
-          <w:iCs/>
-          <w:sz w:val="20"/>
-          <w:szCs w:val="20"/>
-        </w:rPr>
-        <w:t>1)…</w:t>
-      </w:r>
-      <w:proofErr w:type="gramEnd"/>
-      <w:r>
-        <w:rPr>
-          <w:rFonts w:ascii="Aptos" w:eastAsia="Aptos" w:hAnsi="Aptos" w:cs="Aptos"/>
-          <w:i/>
-          <w:iCs/>
-          <w:sz w:val="20"/>
-          <w:szCs w:val="20"/>
-        </w:rPr>
-        <w:t>(12) of the table (also below)</w:t>
+        <w:t>Label each point (a)…(l) in the Roofline model (below) with the variant (1)…(12) of the table (also below)</w:t>
       </w:r>
     </w:p>
     <w:p>
@@ -2319,6 +2297,14 @@
               </w:rPr>
               <w:t xml:space="preserve"> </w:t>
             </w:r>
+            <w:r>
+              <w:rPr>
+                <w:rFonts w:ascii="Aptos" w:eastAsia="Aptos" w:hAnsi="Aptos" w:cs="Aptos"/>
+                <w:sz w:val="20"/>
+                <w:szCs w:val="20"/>
+              </w:rPr>
+              <w:t>perform loop vectorization on trees, so it does operations on multiple elements of an array at the same time inside the loop</w:t>
+            </w:r>
           </w:p>
         </w:tc>
         <w:tc>
@@ -2344,6 +2330,14 @@
               </w:rPr>
               <w:t xml:space="preserve"> </w:t>
             </w:r>
+            <w:r>
+              <w:rPr>
+                <w:rFonts w:ascii="Aptos" w:eastAsia="Aptos" w:hAnsi="Aptos" w:cs="Aptos"/>
+                <w:sz w:val="20"/>
+                <w:szCs w:val="20"/>
+              </w:rPr>
+              <w:t>No</w:t>
+            </w:r>
           </w:p>
         </w:tc>
         <w:tc>
@@ -2369,6 +2363,24 @@
               </w:rPr>
               <w:t xml:space="preserve"> </w:t>
             </w:r>
+            <w:r>
+              <w:rPr>
+                <w:rFonts w:ascii="Aptos" w:eastAsia="Aptos" w:hAnsi="Aptos" w:cs="Aptos"/>
+                <w:sz w:val="20"/>
+                <w:szCs w:val="20"/>
+              </w:rPr>
+              <w:t xml:space="preserve">O2, O3, </w:t>
+            </w:r>
+            <w:proofErr w:type="spellStart"/>
+            <w:r>
+              <w:rPr>
+                <w:rFonts w:ascii="Aptos" w:eastAsia="Aptos" w:hAnsi="Aptos" w:cs="Aptos"/>
+                <w:sz w:val="20"/>
+                <w:szCs w:val="20"/>
+              </w:rPr>
+              <w:t>Ofast</w:t>
+            </w:r>
+            <w:proofErr w:type="spellEnd"/>
           </w:p>
         </w:tc>
       </w:tr>
@@ -2460,6 +2472,32 @@
               </w:rPr>
               <w:t xml:space="preserve"> </w:t>
             </w:r>
+            <w:r>
+              <w:rPr>
+                <w:rFonts w:ascii="Aptos" w:eastAsia="Aptos" w:hAnsi="Aptos" w:cs="Aptos"/>
+                <w:sz w:val="20"/>
+                <w:szCs w:val="20"/>
+              </w:rPr>
+              <w:t xml:space="preserve">It disables any loop-specific optimizations, like loop vectorization, loop </w:t>
+            </w:r>
+            <w:proofErr w:type="spellStart"/>
+            <w:r>
+              <w:rPr>
+                <w:rFonts w:ascii="Aptos" w:eastAsia="Aptos" w:hAnsi="Aptos" w:cs="Aptos"/>
+                <w:sz w:val="20"/>
+                <w:szCs w:val="20"/>
+              </w:rPr>
+              <w:t>untrolling</w:t>
+            </w:r>
+            <w:proofErr w:type="spellEnd"/>
+            <w:r>
+              <w:rPr>
+                <w:rFonts w:ascii="Aptos" w:eastAsia="Aptos" w:hAnsi="Aptos" w:cs="Aptos"/>
+                <w:sz w:val="20"/>
+                <w:szCs w:val="20"/>
+              </w:rPr>
+              <w:t>, etc.</w:t>
+            </w:r>
           </w:p>
         </w:tc>
         <w:tc>
@@ -2485,6 +2523,14 @@
               </w:rPr>
               <w:t xml:space="preserve"> </w:t>
             </w:r>
+            <w:r>
+              <w:rPr>
+                <w:rFonts w:ascii="Aptos" w:eastAsia="Aptos" w:hAnsi="Aptos" w:cs="Aptos"/>
+                <w:sz w:val="20"/>
+                <w:szCs w:val="20"/>
+              </w:rPr>
+              <w:t>No</w:t>
+            </w:r>
           </w:p>
         </w:tc>
         <w:tc>
@@ -2509,6 +2555,14 @@
                 <w:szCs w:val="20"/>
               </w:rPr>
               <w:t xml:space="preserve"> </w:t>
+            </w:r>
+            <w:r>
+              <w:rPr>
+                <w:rFonts w:ascii="Aptos" w:eastAsia="Aptos" w:hAnsi="Aptos" w:cs="Aptos"/>
+                <w:sz w:val="20"/>
+                <w:szCs w:val="20"/>
+              </w:rPr>
+              <w:t>O0, Og</w:t>
             </w:r>
           </w:p>
         </w:tc>
@@ -2538,6 +2592,7 @@
                 <w:sz w:val="20"/>
                 <w:szCs w:val="20"/>
               </w:rPr>
+              <w:lastRenderedPageBreak/>
               <w:t>-</w:t>
             </w:r>
             <w:proofErr w:type="spellStart"/>
@@ -2575,13 +2630,21 @@
             </w:tcMar>
           </w:tcPr>
           <w:p>
-            <w:r>
-              <w:rPr>
-                <w:rFonts w:ascii="Aptos" w:eastAsia="Aptos" w:hAnsi="Aptos" w:cs="Aptos"/>
-                <w:sz w:val="20"/>
-                <w:szCs w:val="20"/>
-              </w:rPr>
-              <w:t xml:space="preserve"> </w:t>
+            <w:pPr>
+              <w:tabs>
+                <w:tab w:val="left" w:pos="744"/>
+              </w:tabs>
+            </w:pPr>
+            <w:r>
+              <w:t xml:space="preserve">Remove redundant calculations from a loop, that are the calculations that produce Always the same </w:t>
+            </w:r>
+            <w:proofErr w:type="spellStart"/>
+            <w:r>
+              <w:t>reasult</w:t>
+            </w:r>
+            <w:proofErr w:type="spellEnd"/>
+            <w:r>
+              <w:t xml:space="preserve"> because they don't depend on variables that change within the loop body</w:t>
             </w:r>
           </w:p>
         </w:tc>
@@ -2608,6 +2671,14 @@
               </w:rPr>
               <w:t xml:space="preserve"> </w:t>
             </w:r>
+            <w:r>
+              <w:rPr>
+                <w:rFonts w:ascii="Aptos" w:eastAsia="Aptos" w:hAnsi="Aptos" w:cs="Aptos"/>
+                <w:sz w:val="20"/>
+                <w:szCs w:val="20"/>
+              </w:rPr>
+              <w:t>No</w:t>
+            </w:r>
           </w:p>
         </w:tc>
         <w:tc>
@@ -2625,13 +2696,59 @@
             </w:tcMar>
           </w:tcPr>
           <w:p>
-            <w:r>
-              <w:rPr>
-                <w:rFonts w:ascii="Aptos" w:eastAsia="Aptos" w:hAnsi="Aptos" w:cs="Aptos"/>
-                <w:sz w:val="20"/>
-                <w:szCs w:val="20"/>
-              </w:rPr>
-              <w:t xml:space="preserve"> </w:t>
+            <w:pPr>
+              <w:rPr>
+                <w:lang w:val="it-IT"/>
+              </w:rPr>
+            </w:pPr>
+            <w:r>
+              <w:rPr>
+                <w:rFonts w:ascii="Aptos" w:eastAsia="Aptos" w:hAnsi="Aptos" w:cs="Aptos"/>
+                <w:sz w:val="20"/>
+                <w:szCs w:val="20"/>
+                <w:lang w:val="it-IT"/>
+              </w:rPr>
+              <w:t xml:space="preserve">O1, O2, O3, </w:t>
+            </w:r>
+            <w:proofErr w:type="spellStart"/>
+            <w:r>
+              <w:rPr>
+                <w:rFonts w:ascii="Aptos" w:eastAsia="Aptos" w:hAnsi="Aptos" w:cs="Aptos"/>
+                <w:sz w:val="20"/>
+                <w:szCs w:val="20"/>
+                <w:lang w:val="it-IT"/>
+              </w:rPr>
+              <w:t>Ofast</w:t>
+            </w:r>
+            <w:proofErr w:type="spellEnd"/>
+            <w:r>
+              <w:rPr>
+                <w:rFonts w:ascii="Aptos" w:eastAsia="Aptos" w:hAnsi="Aptos" w:cs="Aptos"/>
+                <w:sz w:val="20"/>
+                <w:szCs w:val="20"/>
+                <w:lang w:val="it-IT"/>
+              </w:rPr>
+              <w:t xml:space="preserve">, </w:t>
+            </w:r>
+            <w:proofErr w:type="spellStart"/>
+            <w:r>
+              <w:rPr>
+                <w:rFonts w:ascii="Aptos" w:eastAsia="Aptos" w:hAnsi="Aptos" w:cs="Aptos"/>
+                <w:sz w:val="20"/>
+                <w:szCs w:val="20"/>
+                <w:lang w:val="it-IT"/>
+              </w:rPr>
+              <w:t>Og</w:t>
+            </w:r>
+            <w:proofErr w:type="spellEnd"/>
+            <w:r>
+              <w:rPr>
+                <w:rFonts w:ascii="Aptos" w:eastAsia="Aptos" w:hAnsi="Aptos" w:cs="Aptos"/>
+                <w:sz w:val="20"/>
+                <w:szCs w:val="20"/>
+                <w:lang w:val="it-IT"/>
+              </w:rPr>
+              <w:t>, Os</w:t>
             </w:r>
           </w:p>
         </w:tc>
@@ -2907,7 +3024,6 @@
                 <w:sz w:val="20"/>
                 <w:szCs w:val="20"/>
               </w:rPr>
-              <w:lastRenderedPageBreak/>
               <w:t>-</w:t>
             </w:r>
             <w:proofErr w:type="spellStart"/>
@@ -3708,25 +3824,7 @@
                 <w:sz w:val="20"/>
                 <w:szCs w:val="20"/>
               </w:rPr>
-              <w:t xml:space="preserve">If all calls to a given function are integrated, and the function is declared static, then the function is normally not output as assembler </w:t>
-            </w:r>
-            <w:proofErr w:type="gramStart"/>
-            <w:r>
-              <w:rPr>
-                <w:rFonts w:ascii="Aptos" w:eastAsia="Aptos" w:hAnsi="Aptos" w:cs="Aptos"/>
-                <w:sz w:val="20"/>
-                <w:szCs w:val="20"/>
-              </w:rPr>
-              <w:t>code in its own right</w:t>
-            </w:r>
-            <w:proofErr w:type="gramEnd"/>
-            <w:r>
-              <w:rPr>
-                <w:rFonts w:ascii="Aptos" w:eastAsia="Aptos" w:hAnsi="Aptos" w:cs="Aptos"/>
-                <w:sz w:val="20"/>
-                <w:szCs w:val="20"/>
-              </w:rPr>
-              <w:t>.</w:t>
+              <w:t>If all calls to a given function are integrated, and the function is declared static, then the function is normally not output as assembler code in its own right.</w:t>
             </w:r>
           </w:p>
         </w:tc>
@@ -5954,6 +6052,21 @@
 </file>
 
 <file path=customXml/item1.xml><?xml version="1.0" encoding="utf-8"?>
+<p:properties xmlns:p="http://schemas.microsoft.com/office/2006/metadata/properties" xmlns:xsi="http://www.w3.org/2001/XMLSchema-instance" xmlns:pc="http://schemas.microsoft.com/office/infopath/2007/PartnerControls">
+  <documentManagement/>
+</p:properties>
+</file>
+
+<file path=customXml/item2.xml><?xml version="1.0" encoding="utf-8"?>
+<?mso-contentType ?>
+<FormTemplates xmlns="http://schemas.microsoft.com/sharepoint/v3/contenttype/forms">
+  <Display>DocumentLibraryForm</Display>
+  <Edit>DocumentLibraryForm</Edit>
+  <New>DocumentLibraryForm</New>
+</FormTemplates>
+</file>
+
+<file path=customXml/item3.xml><?xml version="1.0" encoding="utf-8"?>
 <ct:contentTypeSchema xmlns:ct="http://schemas.microsoft.com/office/2006/metadata/contentType" xmlns:ma="http://schemas.microsoft.com/office/2006/metadata/properties/metaAttributes" ct:_="" ma:_="" ma:contentTypeName="Documento" ma:contentTypeID="0x010100DC7553C3B54A0244B3FF6D56563F35DC" ma:contentTypeVersion="4" ma:contentTypeDescription="Criar um novo documento." ma:contentTypeScope="" ma:versionID="fe196b949b3647f99ac597acbfbe8fe8">
   <xsd:schema xmlns:xsd="http://www.w3.org/2001/XMLSchema" xmlns:xs="http://www.w3.org/2001/XMLSchema" xmlns:p="http://schemas.microsoft.com/office/2006/metadata/properties" xmlns:ns2="ccc95334-afd4-4197-89ff-074faef7ed85" targetNamespace="http://schemas.microsoft.com/office/2006/metadata/properties" ma:root="true" ma:fieldsID="1fcbe53a60cacd354a4aec4894f0162d" ns2:_="">
     <xsd:import namespace="ccc95334-afd4-4197-89ff-074faef7ed85"/>
@@ -6097,22 +6210,24 @@
 </ct:contentTypeSchema>
 </file>
 
-<file path=customXml/item2.xml><?xml version="1.0" encoding="utf-8"?>
-<?mso-contentType ?>
-<FormTemplates xmlns="http://schemas.microsoft.com/sharepoint/v3/contenttype/forms">
-  <Display>DocumentLibraryForm</Display>
-  <Edit>DocumentLibraryForm</Edit>
-  <New>DocumentLibraryForm</New>
-</FormTemplates>
+<file path=customXml/itemProps1.xml><?xml version="1.0" encoding="utf-8"?>
+<ds:datastoreItem xmlns:ds="http://schemas.openxmlformats.org/officeDocument/2006/customXml" ds:itemID="{D8C4EF6D-7768-4536-9BE5-BF549D85BCB6}">
+  <ds:schemaRefs>
+    <ds:schemaRef ds:uri="http://schemas.microsoft.com/office/2006/metadata/properties"/>
+    <ds:schemaRef ds:uri="http://schemas.microsoft.com/office/infopath/2007/PartnerControls"/>
+  </ds:schemaRefs>
+</ds:datastoreItem>
 </file>
 
-<file path=customXml/item3.xml><?xml version="1.0" encoding="utf-8"?>
-<p:properties xmlns:p="http://schemas.microsoft.com/office/2006/metadata/properties" xmlns:xsi="http://www.w3.org/2001/XMLSchema-instance" xmlns:pc="http://schemas.microsoft.com/office/infopath/2007/PartnerControls">
-  <documentManagement/>
-</p:properties>
+<file path=customXml/itemProps2.xml><?xml version="1.0" encoding="utf-8"?>
+<ds:datastoreItem xmlns:ds="http://schemas.openxmlformats.org/officeDocument/2006/customXml" ds:itemID="{7633A3BC-FFC4-42E5-83AA-9A82FD9C0AD5}">
+  <ds:schemaRefs>
+    <ds:schemaRef ds:uri="http://schemas.microsoft.com/sharepoint/v3/contenttype/forms"/>
+  </ds:schemaRefs>
+</ds:datastoreItem>
 </file>
 
-<file path=customXml/itemProps1.xml><?xml version="1.0" encoding="utf-8"?>
+<file path=customXml/itemProps3.xml><?xml version="1.0" encoding="utf-8"?>
 <ds:datastoreItem xmlns:ds="http://schemas.openxmlformats.org/officeDocument/2006/customXml" ds:itemID="{49355BD5-D567-41DC-8F0B-82722990C157}">
   <ds:schemaRefs>
     <ds:schemaRef ds:uri="http://schemas.microsoft.com/office/2006/metadata/contentType"/>
@@ -6128,21 +6243,4 @@
     <ds:schemaRef ds:uri="http://schemas.microsoft.com/internal/obd"/>
   </ds:schemaRefs>
 </ds:datastoreItem>
-</file>
-
-<file path=customXml/itemProps2.xml><?xml version="1.0" encoding="utf-8"?>
-<ds:datastoreItem xmlns:ds="http://schemas.openxmlformats.org/officeDocument/2006/customXml" ds:itemID="{7633A3BC-FFC4-42E5-83AA-9A82FD9C0AD5}">
-  <ds:schemaRefs>
-    <ds:schemaRef ds:uri="http://schemas.microsoft.com/sharepoint/v3/contenttype/forms"/>
-  </ds:schemaRefs>
-</ds:datastoreItem>
-</file>
-
-<file path=customXml/itemProps3.xml><?xml version="1.0" encoding="utf-8"?>
-<ds:datastoreItem xmlns:ds="http://schemas.openxmlformats.org/officeDocument/2006/customXml" ds:itemID="{D8C4EF6D-7768-4536-9BE5-BF549D85BCB6}">
-  <ds:schemaRefs>
-    <ds:schemaRef ds:uri="http://schemas.microsoft.com/office/2006/metadata/properties"/>
-    <ds:schemaRef ds:uri="http://schemas.microsoft.com/office/infopath/2007/PartnerControls"/>
-  </ds:schemaRefs>
-</ds:datastoreItem>
 </file>
</xml_diff>